<commit_message>
Worked on a lot of documentation stuff.
</commit_message>
<xml_diff>
--- a/ReceiptRewards.Documentation/Integration Test Results.docx
+++ b/ReceiptRewards.Documentation/Integration Test Results.docx
@@ -676,35 +676,43 @@
       <w:r>
         <w:br w:type="page"/>
       </w:r>
+      <w:bookmarkStart w:id="0" w:name="_GoBack"/>
+      <w:bookmarkEnd w:id="0"/>
     </w:p>
     <w:p>
       <w:pPr>
         <w:pStyle w:val="Heading1"/>
       </w:pPr>
-      <w:bookmarkStart w:id="0" w:name="_Toc359856493"/>
+      <w:bookmarkStart w:id="1" w:name="_Toc359856493"/>
       <w:r>
         <w:lastRenderedPageBreak/>
         <w:t>1 Introduction</w:t>
-      </w:r>
-      <w:bookmarkEnd w:id="0"/>
-    </w:p>
-    <w:p>
-      <w:r>
-        <w:t>@TODO: Explain the introductions</w:t>
-      </w:r>
-    </w:p>
-    <w:p>
-      <w:pPr>
-        <w:pStyle w:val="Heading2"/>
-      </w:pPr>
-      <w:bookmarkStart w:id="1" w:name="_Toc359856494"/>
-      <w:r>
-        <w:t>1.1 Intended Audience</w:t>
       </w:r>
       <w:bookmarkEnd w:id="1"/>
     </w:p>
     <w:p>
       <w:r>
+        <w:rPr>
+          <w:highlight w:val="yellow"/>
+        </w:rPr>
+        <w:t>@TODO: Explain the introductions</w:t>
+      </w:r>
+    </w:p>
+    <w:p>
+      <w:pPr>
+        <w:pStyle w:val="Heading2"/>
+      </w:pPr>
+      <w:bookmarkStart w:id="2" w:name="_Toc359856494"/>
+      <w:r>
+        <w:t>1.1 Intended Audience</w:t>
+      </w:r>
+      <w:bookmarkEnd w:id="2"/>
+    </w:p>
+    <w:p>
+      <w:r>
+        <w:rPr>
+          <w:highlight w:val="yellow"/>
+        </w:rPr>
         <w:t>@TODO</w:t>
       </w:r>
     </w:p>
@@ -712,7 +720,7 @@
       <w:pPr>
         <w:pStyle w:val="Heading2"/>
       </w:pPr>
-      <w:bookmarkStart w:id="2" w:name="_Toc359856495"/>
+      <w:bookmarkStart w:id="3" w:name="_Toc359856495"/>
       <w:r>
         <w:t>1.</w:t>
       </w:r>
@@ -722,9 +730,9 @@
       <w:r>
         <w:t xml:space="preserve"> References</w:t>
       </w:r>
-      <w:bookmarkEnd w:id="2"/>
+      <w:bookmarkEnd w:id="3"/>
     </w:p>
-    <w:bookmarkStart w:id="3" w:name="_Toc359856496"/>
+    <w:bookmarkStart w:id="4" w:name="_Toc359856496"/>
     <w:p>
       <w:pPr>
         <w:pStyle w:val="ListParagraph"/>
@@ -902,7 +910,7 @@
       <w:r>
         <w:t>Revision History</w:t>
       </w:r>
-      <w:bookmarkEnd w:id="3"/>
+      <w:bookmarkEnd w:id="4"/>
     </w:p>
     <w:tbl>
       <w:tblPr>
@@ -1084,13 +1092,19 @@
       <w:pPr>
         <w:pStyle w:val="Heading1"/>
       </w:pPr>
-      <w:bookmarkStart w:id="4" w:name="_Toc359856497"/>
+      <w:bookmarkStart w:id="5" w:name="_Toc359856497"/>
       <w:r>
+        <w:rPr>
+          <w:highlight w:val="yellow"/>
+        </w:rPr>
         <w:lastRenderedPageBreak/>
         <w:t xml:space="preserve">2 </w:t>
       </w:r>
-      <w:bookmarkEnd w:id="4"/>
+      <w:bookmarkEnd w:id="5"/>
       <w:r>
+        <w:rPr>
+          <w:highlight w:val="yellow"/>
+        </w:rPr>
         <w:t>@TODO</w:t>
       </w:r>
     </w:p>
@@ -1110,6 +1124,9 @@
     </w:p>
     <w:p>
       <w:r>
+        <w:rPr>
+          <w:highlight w:val="yellow"/>
+        </w:rPr>
         <w:t>@TODO</w:t>
       </w:r>
     </w:p>
@@ -1128,8 +1145,6 @@
       <w:r>
         <w:br w:type="page"/>
       </w:r>
-      <w:bookmarkStart w:id="5" w:name="_GoBack"/>
-      <w:bookmarkEnd w:id="5"/>
     </w:p>
     <w:p>
       <w:pPr>
@@ -6469,7 +6484,7 @@
           <v:stroke joinstyle="miter"/>
           <v:path gradientshapeok="t" o:connecttype="rect"/>
         </v:shapetype>
-        <v:shape id="_x0000_s2055" type="#_x0000_t202" style="position:absolute;margin-left:1351.6pt;margin-top:0;width:118.8pt;height:31.15pt;z-index:251666432;visibility:visible;mso-position-horizontal:right;mso-position-horizontal-relative:margin;mso-position-vertical:top;mso-position-vertical-relative:bottom-margin-area;mso-width-relative:margin;mso-height-relative:margin" o:gfxdata="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" filled="f" stroked="f" strokeweight=".5pt">
+        <v:shape id="_x0000_s2055" type="#_x0000_t202" style="position:absolute;margin-left:1419.2pt;margin-top:0;width:118.8pt;height:31.15pt;z-index:251666432;visibility:visible;mso-position-horizontal:right;mso-position-horizontal-relative:margin;mso-position-vertical:top;mso-position-vertical-relative:bottom-margin-area;mso-width-relative:margin;mso-height-relative:margin" o:gfxdata="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" filled="f" stroked="f" strokeweight=".5pt">
           <v:textbox style="mso-next-textbox:#_x0000_s2055;mso-fit-shape-to-text:t">
             <w:txbxContent>
               <w:p>
@@ -6489,7 +6504,7 @@
                   <w:rPr>
                     <w:noProof/>
                   </w:rPr>
-                  <w:t>2</w:t>
+                  <w:t>3</w:t>
                 </w:r>
                 <w:r>
                   <w:rPr>
@@ -6553,7 +6568,7 @@
           <v:stroke joinstyle="miter"/>
           <v:path gradientshapeok="t" o:connecttype="rect"/>
         </v:shapetype>
-        <v:shape id="_x0000_s2154" type="#_x0000_t202" style="position:absolute;margin-left:1351.6pt;margin-top:0;width:118.8pt;height:31.15pt;z-index:251697152;visibility:visible;mso-position-horizontal:right;mso-position-horizontal-relative:margin;mso-position-vertical:top;mso-position-vertical-relative:bottom-margin-area;mso-width-relative:margin;mso-height-relative:margin" o:gfxdata="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" filled="f" stroked="f" strokeweight=".5pt">
+        <v:shape id="_x0000_s2154" type="#_x0000_t202" style="position:absolute;margin-left:1419.2pt;margin-top:0;width:118.8pt;height:31.15pt;z-index:251697152;visibility:visible;mso-position-horizontal:right;mso-position-horizontal-relative:margin;mso-position-vertical:top;mso-position-vertical-relative:bottom-margin-area;mso-width-relative:margin;mso-height-relative:margin" o:gfxdata="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" filled="f" stroked="f" strokeweight=".5pt">
           <v:textbox style="mso-next-textbox:#_x0000_s2154;mso-fit-shape-to-text:t">
             <w:txbxContent>
               <w:p>
@@ -6652,7 +6667,7 @@
           <v:stroke joinstyle="miter"/>
           <v:path gradientshapeok="t" o:connecttype="rect"/>
         </v:shapetype>
-        <v:shape id="_x0000_s2157" type="#_x0000_t202" style="position:absolute;margin-left:540.8pt;margin-top:0;width:118.8pt;height:31.15pt;z-index:251700224;visibility:visible;mso-wrap-style:square;mso-width-percent:0;mso-height-percent:0;mso-wrap-distance-left:9pt;mso-wrap-distance-top:0;mso-wrap-distance-right:9pt;mso-wrap-distance-bottom:0;mso-position-horizontal:right;mso-position-horizontal-relative:margin;mso-position-vertical:top;mso-position-vertical-relative:bottom-margin-area;mso-width-percent:0;mso-height-percent:0;mso-width-relative:margin;mso-height-relative:margin;v-text-anchor:top" o:gfxdata="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" filled="f" stroked="f" strokeweight=".5pt">
+        <v:shape id="_x0000_s2157" type="#_x0000_t202" style="position:absolute;margin-left:608.4pt;margin-top:0;width:118.8pt;height:31.15pt;z-index:251700224;visibility:visible;mso-wrap-style:square;mso-width-percent:0;mso-height-percent:0;mso-wrap-distance-left:9pt;mso-wrap-distance-top:0;mso-wrap-distance-right:9pt;mso-wrap-distance-bottom:0;mso-position-horizontal:right;mso-position-horizontal-relative:margin;mso-position-vertical:top;mso-position-vertical-relative:bottom-margin-area;mso-width-percent:0;mso-height-percent:0;mso-width-relative:margin;mso-height-relative:margin;v-text-anchor:top" o:gfxdata="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" filled="f" stroked="f" strokeweight=".5pt">
           <v:textbox style="mso-next-textbox:#_x0000_s2157;mso-fit-shape-to-text:t">
             <w:txbxContent>
               <w:p>
@@ -6748,7 +6763,7 @@
           <v:stroke joinstyle="miter"/>
           <v:path gradientshapeok="t" o:connecttype="rect"/>
         </v:shapetype>
-        <v:shape id="_x0000_s2151" type="#_x0000_t202" style="position:absolute;margin-left:1520.8pt;margin-top:0;width:118.8pt;height:31.15pt;z-index:251694080;visibility:visible;mso-position-horizontal:right;mso-position-horizontal-relative:margin;mso-position-vertical:top;mso-position-vertical-relative:bottom-margin-area;mso-width-relative:margin;mso-height-relative:margin" o:gfxdata="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" filled="f" stroked="f" strokeweight=".5pt">
+        <v:shape id="_x0000_s2151" type="#_x0000_t202" style="position:absolute;margin-left:1588.4pt;margin-top:0;width:118.8pt;height:31.15pt;z-index:251694080;visibility:visible;mso-position-horizontal:right;mso-position-horizontal-relative:margin;mso-position-vertical:top;mso-position-vertical-relative:bottom-margin-area;mso-width-relative:margin;mso-height-relative:margin" o:gfxdata="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" filled="f" stroked="f" strokeweight=".5pt">
           <v:textbox style="mso-next-textbox:#_x0000_s2151;mso-fit-shape-to-text:t">
             <w:txbxContent>
               <w:p>
@@ -6832,7 +6847,7 @@
           <v:stroke joinstyle="miter"/>
           <v:path gradientshapeok="t" o:connecttype="rect"/>
         </v:shapetype>
-        <v:shape id="_x0000_s2163" type="#_x0000_t202" style="position:absolute;margin-left:1351.6pt;margin-top:0;width:118.8pt;height:31.15pt;z-index:251707392;visibility:visible;mso-position-horizontal:right;mso-position-horizontal-relative:margin;mso-position-vertical:top;mso-position-vertical-relative:bottom-margin-area;mso-width-relative:margin;mso-height-relative:margin" o:gfxdata="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" filled="f" stroked="f" strokeweight=".5pt">
+        <v:shape id="_x0000_s2163" type="#_x0000_t202" style="position:absolute;margin-left:1419.2pt;margin-top:0;width:118.8pt;height:31.15pt;z-index:251707392;visibility:visible;mso-position-horizontal:right;mso-position-horizontal-relative:margin;mso-position-vertical:top;mso-position-vertical-relative:bottom-margin-area;mso-width-relative:margin;mso-height-relative:margin" o:gfxdata="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" filled="f" stroked="f" strokeweight=".5pt">
           <v:textbox style="mso-next-textbox:#_x0000_s2163;mso-fit-shape-to-text:t">
             <w:txbxContent>
               <w:p>
@@ -6931,7 +6946,7 @@
           <v:stroke joinstyle="miter"/>
           <v:path gradientshapeok="t" o:connecttype="rect"/>
         </v:shapetype>
-        <v:shape id="_x0000_s2166" type="#_x0000_t202" style="position:absolute;margin-left:540.8pt;margin-top:0;width:118.8pt;height:31.15pt;z-index:251710464;visibility:visible;mso-wrap-style:square;mso-width-percent:0;mso-height-percent:0;mso-wrap-distance-left:9pt;mso-wrap-distance-top:0;mso-wrap-distance-right:9pt;mso-wrap-distance-bottom:0;mso-position-horizontal:right;mso-position-horizontal-relative:margin;mso-position-vertical:top;mso-position-vertical-relative:bottom-margin-area;mso-width-percent:0;mso-height-percent:0;mso-width-relative:margin;mso-height-relative:margin;v-text-anchor:top" o:gfxdata="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" filled="f" stroked="f" strokeweight=".5pt">
+        <v:shape id="_x0000_s2166" type="#_x0000_t202" style="position:absolute;margin-left:608.4pt;margin-top:0;width:118.8pt;height:31.15pt;z-index:251710464;visibility:visible;mso-wrap-style:square;mso-width-percent:0;mso-height-percent:0;mso-wrap-distance-left:9pt;mso-wrap-distance-top:0;mso-wrap-distance-right:9pt;mso-wrap-distance-bottom:0;mso-position-horizontal:right;mso-position-horizontal-relative:margin;mso-position-vertical:top;mso-position-vertical-relative:bottom-margin-area;mso-width-percent:0;mso-height-percent:0;mso-width-relative:margin;mso-height-relative:margin;v-text-anchor:top" o:gfxdata="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" filled="f" stroked="f" strokeweight=".5pt">
           <v:textbox style="mso-next-textbox:#_x0000_s2166;mso-fit-shape-to-text:t">
             <w:txbxContent>
               <w:p>
@@ -7027,7 +7042,7 @@
           <v:stroke joinstyle="miter"/>
           <v:path gradientshapeok="t" o:connecttype="rect"/>
         </v:shapetype>
-        <v:shape id="_x0000_s2160" type="#_x0000_t202" style="position:absolute;margin-left:1520.8pt;margin-top:0;width:118.8pt;height:31.15pt;z-index:251704320;visibility:visible;mso-position-horizontal:right;mso-position-horizontal-relative:margin;mso-position-vertical:top;mso-position-vertical-relative:bottom-margin-area;mso-width-relative:margin;mso-height-relative:margin" o:gfxdata="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" filled="f" stroked="f" strokeweight=".5pt">
+        <v:shape id="_x0000_s2160" type="#_x0000_t202" style="position:absolute;margin-left:1588.4pt;margin-top:0;width:118.8pt;height:31.15pt;z-index:251704320;visibility:visible;mso-position-horizontal:right;mso-position-horizontal-relative:margin;mso-position-vertical:top;mso-position-vertical-relative:bottom-margin-area;mso-width-relative:margin;mso-height-relative:margin" o:gfxdata="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" filled="f" stroked="f" strokeweight=".5pt">
           <v:textbox style="mso-next-textbox:#_x0000_s2160;mso-fit-shape-to-text:t">
             <w:txbxContent>
               <w:p>
@@ -7111,7 +7126,7 @@
           <v:stroke joinstyle="miter"/>
           <v:path gradientshapeok="t" o:connecttype="rect"/>
         </v:shapetype>
-        <v:shape id="_x0000_s2172" type="#_x0000_t202" style="position:absolute;margin-left:1351.6pt;margin-top:0;width:118.8pt;height:31.15pt;z-index:251717632;visibility:visible;mso-position-horizontal:right;mso-position-horizontal-relative:margin;mso-position-vertical:top;mso-position-vertical-relative:bottom-margin-area;mso-width-relative:margin;mso-height-relative:margin" o:gfxdata="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" filled="f" stroked="f" strokeweight=".5pt">
+        <v:shape id="_x0000_s2172" type="#_x0000_t202" style="position:absolute;margin-left:1419.2pt;margin-top:0;width:118.8pt;height:31.15pt;z-index:251717632;visibility:visible;mso-position-horizontal:right;mso-position-horizontal-relative:margin;mso-position-vertical:top;mso-position-vertical-relative:bottom-margin-area;mso-width-relative:margin;mso-height-relative:margin" o:gfxdata="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" filled="f" stroked="f" strokeweight=".5pt">
           <v:textbox style="mso-next-textbox:#_x0000_s2172;mso-fit-shape-to-text:t">
             <w:txbxContent>
               <w:p>
@@ -7210,7 +7225,7 @@
           <v:stroke joinstyle="miter"/>
           <v:path gradientshapeok="t" o:connecttype="rect"/>
         </v:shapetype>
-        <v:shape id="_x0000_s2175" type="#_x0000_t202" style="position:absolute;margin-left:540.8pt;margin-top:0;width:118.8pt;height:31.15pt;z-index:251720704;visibility:visible;mso-wrap-style:square;mso-width-percent:0;mso-height-percent:0;mso-wrap-distance-left:9pt;mso-wrap-distance-top:0;mso-wrap-distance-right:9pt;mso-wrap-distance-bottom:0;mso-position-horizontal:right;mso-position-horizontal-relative:margin;mso-position-vertical:top;mso-position-vertical-relative:bottom-margin-area;mso-width-percent:0;mso-height-percent:0;mso-width-relative:margin;mso-height-relative:margin;v-text-anchor:top" o:gfxdata="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" filled="f" stroked="f" strokeweight=".5pt">
+        <v:shape id="_x0000_s2175" type="#_x0000_t202" style="position:absolute;margin-left:608.4pt;margin-top:0;width:118.8pt;height:31.15pt;z-index:251720704;visibility:visible;mso-wrap-style:square;mso-width-percent:0;mso-height-percent:0;mso-wrap-distance-left:9pt;mso-wrap-distance-top:0;mso-wrap-distance-right:9pt;mso-wrap-distance-bottom:0;mso-position-horizontal:right;mso-position-horizontal-relative:margin;mso-position-vertical:top;mso-position-vertical-relative:bottom-margin-area;mso-width-percent:0;mso-height-percent:0;mso-width-relative:margin;mso-height-relative:margin;v-text-anchor:top" o:gfxdata="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" filled="f" stroked="f" strokeweight=".5pt">
           <v:textbox style="mso-next-textbox:#_x0000_s2175;mso-fit-shape-to-text:t">
             <w:txbxContent>
               <w:p>
@@ -7306,7 +7321,7 @@
           <v:stroke joinstyle="miter"/>
           <v:path gradientshapeok="t" o:connecttype="rect"/>
         </v:shapetype>
-        <v:shape id="_x0000_s2169" type="#_x0000_t202" style="position:absolute;margin-left:1520.8pt;margin-top:0;width:118.8pt;height:31.15pt;z-index:251714560;visibility:visible;mso-position-horizontal:right;mso-position-horizontal-relative:margin;mso-position-vertical:top;mso-position-vertical-relative:bottom-margin-area;mso-width-relative:margin;mso-height-relative:margin" o:gfxdata="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" filled="f" stroked="f" strokeweight=".5pt">
+        <v:shape id="_x0000_s2169" type="#_x0000_t202" style="position:absolute;margin-left:1588.4pt;margin-top:0;width:118.8pt;height:31.15pt;z-index:251714560;visibility:visible;mso-position-horizontal:right;mso-position-horizontal-relative:margin;mso-position-vertical:top;mso-position-vertical-relative:bottom-margin-area;mso-width-relative:margin;mso-height-relative:margin" o:gfxdata="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" filled="f" stroked="f" strokeweight=".5pt">
           <v:textbox style="mso-next-textbox:#_x0000_s2169;mso-fit-shape-to-text:t">
             <w:txbxContent>
               <w:p>
@@ -7390,7 +7405,7 @@
           <v:stroke joinstyle="miter"/>
           <v:path gradientshapeok="t" o:connecttype="rect"/>
         </v:shapetype>
-        <v:shape id="_x0000_s2181" type="#_x0000_t202" style="position:absolute;margin-left:1351.6pt;margin-top:0;width:118.8pt;height:31.15pt;z-index:251727872;visibility:visible;mso-position-horizontal:right;mso-position-horizontal-relative:margin;mso-position-vertical:top;mso-position-vertical-relative:bottom-margin-area;mso-width-relative:margin;mso-height-relative:margin" o:gfxdata="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" filled="f" stroked="f" strokeweight=".5pt">
+        <v:shape id="_x0000_s2181" type="#_x0000_t202" style="position:absolute;margin-left:1419.2pt;margin-top:0;width:118.8pt;height:31.15pt;z-index:251727872;visibility:visible;mso-position-horizontal:right;mso-position-horizontal-relative:margin;mso-position-vertical:top;mso-position-vertical-relative:bottom-margin-area;mso-width-relative:margin;mso-height-relative:margin" o:gfxdata="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" filled="f" stroked="f" strokeweight=".5pt">
           <v:textbox style="mso-next-textbox:#_x0000_s2181;mso-fit-shape-to-text:t">
             <w:txbxContent>
               <w:p>
@@ -7509,7 +7524,7 @@
           <v:stroke joinstyle="miter"/>
           <v:path gradientshapeok="t" o:connecttype="rect"/>
         </v:shapetype>
-        <v:shape id="_x0000_s2184" type="#_x0000_t202" style="position:absolute;margin-left:540.8pt;margin-top:0;width:118.8pt;height:31.15pt;z-index:251730944;visibility:visible;mso-wrap-style:square;mso-width-percent:0;mso-height-percent:0;mso-wrap-distance-left:9pt;mso-wrap-distance-top:0;mso-wrap-distance-right:9pt;mso-wrap-distance-bottom:0;mso-position-horizontal:right;mso-position-horizontal-relative:margin;mso-position-vertical:top;mso-position-vertical-relative:bottom-margin-area;mso-width-percent:0;mso-height-percent:0;mso-width-relative:margin;mso-height-relative:margin;v-text-anchor:top" o:gfxdata="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" filled="f" stroked="f" strokeweight=".5pt">
+        <v:shape id="_x0000_s2184" type="#_x0000_t202" style="position:absolute;margin-left:608.4pt;margin-top:0;width:118.8pt;height:31.15pt;z-index:251730944;visibility:visible;mso-wrap-style:square;mso-width-percent:0;mso-height-percent:0;mso-wrap-distance-left:9pt;mso-wrap-distance-top:0;mso-wrap-distance-right:9pt;mso-wrap-distance-bottom:0;mso-position-horizontal:right;mso-position-horizontal-relative:margin;mso-position-vertical:top;mso-position-vertical-relative:bottom-margin-area;mso-width-percent:0;mso-height-percent:0;mso-width-relative:margin;mso-height-relative:margin;v-text-anchor:top" o:gfxdata="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" filled="f" stroked="f" strokeweight=".5pt">
           <v:textbox style="mso-next-textbox:#_x0000_s2184;mso-fit-shape-to-text:t">
             <w:txbxContent>
               <w:p>
@@ -7605,7 +7620,7 @@
           <v:stroke joinstyle="miter"/>
           <v:path gradientshapeok="t" o:connecttype="rect"/>
         </v:shapetype>
-        <v:shape id="_x0000_s2178" type="#_x0000_t202" style="position:absolute;margin-left:1520.8pt;margin-top:0;width:118.8pt;height:31.15pt;z-index:251724800;visibility:visible;mso-position-horizontal:right;mso-position-horizontal-relative:margin;mso-position-vertical:top;mso-position-vertical-relative:bottom-margin-area;mso-width-relative:margin;mso-height-relative:margin" o:gfxdata="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" filled="f" stroked="f" strokeweight=".5pt">
+        <v:shape id="_x0000_s2178" type="#_x0000_t202" style="position:absolute;margin-left:1588.4pt;margin-top:0;width:118.8pt;height:31.15pt;z-index:251724800;visibility:visible;mso-position-horizontal:right;mso-position-horizontal-relative:margin;mso-position-vertical:top;mso-position-vertical-relative:bottom-margin-area;mso-width-relative:margin;mso-height-relative:margin" o:gfxdata="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" filled="f" stroked="f" strokeweight=".5pt">
           <v:textbox style="mso-next-textbox:#_x0000_s2178;mso-fit-shape-to-text:t">
             <w:txbxContent>
               <w:p>
@@ -7689,7 +7704,7 @@
           <v:stroke joinstyle="miter"/>
           <v:path gradientshapeok="t" o:connecttype="rect"/>
         </v:shapetype>
-        <v:shape id="_x0000_s2190" type="#_x0000_t202" style="position:absolute;margin-left:1351.6pt;margin-top:0;width:118.8pt;height:31.15pt;z-index:251738112;visibility:visible;mso-position-horizontal:right;mso-position-horizontal-relative:margin;mso-position-vertical:top;mso-position-vertical-relative:bottom-margin-area;mso-width-relative:margin;mso-height-relative:margin" o:gfxdata="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" filled="f" stroked="f" strokeweight=".5pt">
+        <v:shape id="_x0000_s2190" type="#_x0000_t202" style="position:absolute;margin-left:1419.2pt;margin-top:0;width:118.8pt;height:31.15pt;z-index:251738112;visibility:visible;mso-position-horizontal:right;mso-position-horizontal-relative:margin;mso-position-vertical:top;mso-position-vertical-relative:bottom-margin-area;mso-width-relative:margin;mso-height-relative:margin" o:gfxdata="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" filled="f" stroked="f" strokeweight=".5pt">
           <v:textbox style="mso-next-textbox:#_x0000_s2190;mso-fit-shape-to-text:t">
             <w:txbxContent>
               <w:p>
@@ -7788,7 +7803,7 @@
           <v:stroke joinstyle="miter"/>
           <v:path gradientshapeok="t" o:connecttype="rect"/>
         </v:shapetype>
-        <v:shape id="_x0000_s2193" type="#_x0000_t202" style="position:absolute;margin-left:540.8pt;margin-top:0;width:118.8pt;height:31.15pt;z-index:251741184;visibility:visible;mso-wrap-style:square;mso-width-percent:0;mso-height-percent:0;mso-wrap-distance-left:9pt;mso-wrap-distance-top:0;mso-wrap-distance-right:9pt;mso-wrap-distance-bottom:0;mso-position-horizontal:right;mso-position-horizontal-relative:margin;mso-position-vertical:top;mso-position-vertical-relative:bottom-margin-area;mso-width-percent:0;mso-height-percent:0;mso-width-relative:margin;mso-height-relative:margin;v-text-anchor:top" o:gfxdata="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" filled="f" stroked="f" strokeweight=".5pt">
+        <v:shape id="_x0000_s2193" type="#_x0000_t202" style="position:absolute;margin-left:608.4pt;margin-top:0;width:118.8pt;height:31.15pt;z-index:251741184;visibility:visible;mso-wrap-style:square;mso-width-percent:0;mso-height-percent:0;mso-wrap-distance-left:9pt;mso-wrap-distance-top:0;mso-wrap-distance-right:9pt;mso-wrap-distance-bottom:0;mso-position-horizontal:right;mso-position-horizontal-relative:margin;mso-position-vertical:top;mso-position-vertical-relative:bottom-margin-area;mso-width-percent:0;mso-height-percent:0;mso-width-relative:margin;mso-height-relative:margin;v-text-anchor:top" o:gfxdata="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" filled="f" stroked="f" strokeweight=".5pt">
           <v:textbox style="mso-next-textbox:#_x0000_s2193;mso-fit-shape-to-text:t">
             <w:txbxContent>
               <w:p>
@@ -7884,7 +7899,7 @@
           <v:stroke joinstyle="miter"/>
           <v:path gradientshapeok="t" o:connecttype="rect"/>
         </v:shapetype>
-        <v:shape id="_x0000_s2187" type="#_x0000_t202" style="position:absolute;margin-left:1520.8pt;margin-top:0;width:118.8pt;height:31.15pt;z-index:251735040;visibility:visible;mso-position-horizontal:right;mso-position-horizontal-relative:margin;mso-position-vertical:top;mso-position-vertical-relative:bottom-margin-area;mso-width-relative:margin;mso-height-relative:margin" o:gfxdata="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" filled="f" stroked="f" strokeweight=".5pt">
+        <v:shape id="_x0000_s2187" type="#_x0000_t202" style="position:absolute;margin-left:1588.4pt;margin-top:0;width:118.8pt;height:31.15pt;z-index:251735040;visibility:visible;mso-position-horizontal:right;mso-position-horizontal-relative:margin;mso-position-vertical:top;mso-position-vertical-relative:bottom-margin-area;mso-width-relative:margin;mso-height-relative:margin" o:gfxdata="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" filled="f" stroked="f" strokeweight=".5pt">
           <v:textbox style="mso-next-textbox:#_x0000_s2187;mso-fit-shape-to-text:t">
             <w:txbxContent>
               <w:p>
@@ -7968,7 +7983,7 @@
           <v:stroke joinstyle="miter"/>
           <v:path gradientshapeok="t" o:connecttype="rect"/>
         </v:shapetype>
-        <v:shape id="_x0000_s2199" type="#_x0000_t202" style="position:absolute;margin-left:1351.6pt;margin-top:0;width:118.8pt;height:31.15pt;z-index:251748352;visibility:visible;mso-position-horizontal:right;mso-position-horizontal-relative:margin;mso-position-vertical:top;mso-position-vertical-relative:bottom-margin-area;mso-width-relative:margin;mso-height-relative:margin" o:gfxdata="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" filled="f" stroked="f" strokeweight=".5pt">
+        <v:shape id="_x0000_s2199" type="#_x0000_t202" style="position:absolute;margin-left:1419.2pt;margin-top:0;width:118.8pt;height:31.15pt;z-index:251748352;visibility:visible;mso-position-horizontal:right;mso-position-horizontal-relative:margin;mso-position-vertical:top;mso-position-vertical-relative:bottom-margin-area;mso-width-relative:margin;mso-height-relative:margin" o:gfxdata="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" filled="f" stroked="f" strokeweight=".5pt">
           <v:textbox style="mso-next-textbox:#_x0000_s2199;mso-fit-shape-to-text:t">
             <w:txbxContent>
               <w:p>
@@ -8067,7 +8082,7 @@
           <v:stroke joinstyle="miter"/>
           <v:path gradientshapeok="t" o:connecttype="rect"/>
         </v:shapetype>
-        <v:shape id="_x0000_s2202" type="#_x0000_t202" style="position:absolute;margin-left:540.8pt;margin-top:0;width:118.8pt;height:31.15pt;z-index:251751424;visibility:visible;mso-wrap-style:square;mso-width-percent:0;mso-height-percent:0;mso-wrap-distance-left:9pt;mso-wrap-distance-top:0;mso-wrap-distance-right:9pt;mso-wrap-distance-bottom:0;mso-position-horizontal:right;mso-position-horizontal-relative:margin;mso-position-vertical:top;mso-position-vertical-relative:bottom-margin-area;mso-width-percent:0;mso-height-percent:0;mso-width-relative:margin;mso-height-relative:margin;v-text-anchor:top" o:gfxdata="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" filled="f" stroked="f" strokeweight=".5pt">
+        <v:shape id="_x0000_s2202" type="#_x0000_t202" style="position:absolute;margin-left:608.4pt;margin-top:0;width:118.8pt;height:31.15pt;z-index:251751424;visibility:visible;mso-wrap-style:square;mso-width-percent:0;mso-height-percent:0;mso-wrap-distance-left:9pt;mso-wrap-distance-top:0;mso-wrap-distance-right:9pt;mso-wrap-distance-bottom:0;mso-position-horizontal:right;mso-position-horizontal-relative:margin;mso-position-vertical:top;mso-position-vertical-relative:bottom-margin-area;mso-width-percent:0;mso-height-percent:0;mso-width-relative:margin;mso-height-relative:margin;v-text-anchor:top" o:gfxdata="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" filled="f" stroked="f" strokeweight=".5pt">
           <v:textbox style="mso-next-textbox:#_x0000_s2202;mso-fit-shape-to-text:t">
             <w:txbxContent>
               <w:p>
@@ -8163,7 +8178,7 @@
           <v:stroke joinstyle="miter"/>
           <v:path gradientshapeok="t" o:connecttype="rect"/>
         </v:shapetype>
-        <v:shape id="_x0000_s2196" type="#_x0000_t202" style="position:absolute;margin-left:1520.8pt;margin-top:0;width:118.8pt;height:31.15pt;z-index:251745280;visibility:visible;mso-position-horizontal:right;mso-position-horizontal-relative:margin;mso-position-vertical:top;mso-position-vertical-relative:bottom-margin-area;mso-width-relative:margin;mso-height-relative:margin" o:gfxdata="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" filled="f" stroked="f" strokeweight=".5pt">
+        <v:shape id="_x0000_s2196" type="#_x0000_t202" style="position:absolute;margin-left:1588.4pt;margin-top:0;width:118.8pt;height:31.15pt;z-index:251745280;visibility:visible;mso-position-horizontal:right;mso-position-horizontal-relative:margin;mso-position-vertical:top;mso-position-vertical-relative:bottom-margin-area;mso-width-relative:margin;mso-height-relative:margin" o:gfxdata="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" filled="f" stroked="f" strokeweight=".5pt">
           <v:textbox style="mso-next-textbox:#_x0000_s2196;mso-fit-shape-to-text:t">
             <w:txbxContent>
               <w:p>
@@ -8247,7 +8262,7 @@
           <v:stroke joinstyle="miter"/>
           <v:path gradientshapeok="t" o:connecttype="rect"/>
         </v:shapetype>
-        <v:shape id="Text Box 56" o:spid="_x0000_s2050" type="#_x0000_t202" style="position:absolute;margin-left:1520.8pt;margin-top:0;width:118.8pt;height:31.15pt;z-index:251661312;visibility:visible;mso-position-horizontal:right;mso-position-horizontal-relative:margin;mso-position-vertical:top;mso-position-vertical-relative:bottom-margin-area;mso-width-relative:margin;mso-height-relative:margin" o:gfxdata="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" filled="f" stroked="f" strokeweight=".5pt">
+        <v:shape id="Text Box 56" o:spid="_x0000_s2050" type="#_x0000_t202" style="position:absolute;margin-left:1588.4pt;margin-top:0;width:118.8pt;height:31.15pt;z-index:251661312;visibility:visible;mso-position-horizontal:right;mso-position-horizontal-relative:margin;mso-position-vertical:top;mso-position-vertical-relative:bottom-margin-area;mso-width-relative:margin;mso-height-relative:margin" o:gfxdata="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" filled="f" stroked="f" strokeweight=".5pt">
           <v:textbox style="mso-next-textbox:#Text Box 56;mso-fit-shape-to-text:t">
             <w:txbxContent>
               <w:p>
@@ -8331,7 +8346,7 @@
           <v:stroke joinstyle="miter"/>
           <v:path gradientshapeok="t" o:connecttype="rect"/>
         </v:shapetype>
-        <v:shape id="_x0000_s2136" type="#_x0000_t202" style="position:absolute;margin-left:1351.6pt;margin-top:0;width:118.8pt;height:31.15pt;z-index:251676672;visibility:visible;mso-position-horizontal:right;mso-position-horizontal-relative:margin;mso-position-vertical:top;mso-position-vertical-relative:bottom-margin-area;mso-width-relative:margin;mso-height-relative:margin" o:gfxdata="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" filled="f" stroked="f" strokeweight=".5pt">
+        <v:shape id="_x0000_s2136" type="#_x0000_t202" style="position:absolute;margin-left:1419.2pt;margin-top:0;width:118.8pt;height:31.15pt;z-index:251676672;visibility:visible;mso-position-horizontal:right;mso-position-horizontal-relative:margin;mso-position-vertical:top;mso-position-vertical-relative:bottom-margin-area;mso-width-relative:margin;mso-height-relative:margin" o:gfxdata="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" filled="f" stroked="f" strokeweight=".5pt">
           <v:textbox style="mso-next-textbox:#_x0000_s2136;mso-fit-shape-to-text:t">
             <w:txbxContent>
               <w:p>
@@ -8430,7 +8445,7 @@
           <v:stroke joinstyle="miter"/>
           <v:path gradientshapeok="t" o:connecttype="rect"/>
         </v:shapetype>
-        <v:shape id="_x0000_s2139" type="#_x0000_t202" style="position:absolute;margin-left:540.8pt;margin-top:0;width:118.8pt;height:31.15pt;z-index:251679744;visibility:visible;mso-wrap-style:square;mso-width-percent:0;mso-height-percent:0;mso-wrap-distance-left:9pt;mso-wrap-distance-top:0;mso-wrap-distance-right:9pt;mso-wrap-distance-bottom:0;mso-position-horizontal:right;mso-position-horizontal-relative:margin;mso-position-vertical:top;mso-position-vertical-relative:bottom-margin-area;mso-width-percent:0;mso-height-percent:0;mso-width-relative:margin;mso-height-relative:margin;v-text-anchor:top" o:gfxdata="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" filled="f" stroked="f" strokeweight=".5pt">
+        <v:shape id="_x0000_s2139" type="#_x0000_t202" style="position:absolute;margin-left:608.4pt;margin-top:0;width:118.8pt;height:31.15pt;z-index:251679744;visibility:visible;mso-wrap-style:square;mso-width-percent:0;mso-height-percent:0;mso-wrap-distance-left:9pt;mso-wrap-distance-top:0;mso-wrap-distance-right:9pt;mso-wrap-distance-bottom:0;mso-position-horizontal:right;mso-position-horizontal-relative:margin;mso-position-vertical:top;mso-position-vertical-relative:bottom-margin-area;mso-width-percent:0;mso-height-percent:0;mso-width-relative:margin;mso-height-relative:margin;v-text-anchor:top" o:gfxdata="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" filled="f" stroked="f" strokeweight=".5pt">
           <v:textbox style="mso-next-textbox:#_x0000_s2139;mso-fit-shape-to-text:t">
             <w:txbxContent>
               <w:p>
@@ -8526,7 +8541,7 @@
           <v:stroke joinstyle="miter"/>
           <v:path gradientshapeok="t" o:connecttype="rect"/>
         </v:shapetype>
-        <v:shape id="_x0000_s2133" type="#_x0000_t202" style="position:absolute;margin-left:1520.8pt;margin-top:0;width:118.8pt;height:31.15pt;z-index:251673600;visibility:visible;mso-position-horizontal:right;mso-position-horizontal-relative:margin;mso-position-vertical:top;mso-position-vertical-relative:bottom-margin-area;mso-width-relative:margin;mso-height-relative:margin" o:gfxdata="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" filled="f" stroked="f" strokeweight=".5pt">
+        <v:shape id="_x0000_s2133" type="#_x0000_t202" style="position:absolute;margin-left:1588.4pt;margin-top:0;width:118.8pt;height:31.15pt;z-index:251673600;visibility:visible;mso-position-horizontal:right;mso-position-horizontal-relative:margin;mso-position-vertical:top;mso-position-vertical-relative:bottom-margin-area;mso-width-relative:margin;mso-height-relative:margin" o:gfxdata="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" filled="f" stroked="f" strokeweight=".5pt">
           <v:textbox style="mso-next-textbox:#_x0000_s2133;mso-fit-shape-to-text:t">
             <w:txbxContent>
               <w:p>
@@ -8610,7 +8625,7 @@
           <v:stroke joinstyle="miter"/>
           <v:path gradientshapeok="t" o:connecttype="rect"/>
         </v:shapetype>
-        <v:shape id="_x0000_s2145" type="#_x0000_t202" style="position:absolute;margin-left:1351.6pt;margin-top:0;width:118.8pt;height:31.15pt;z-index:251686912;visibility:visible;mso-position-horizontal:right;mso-position-horizontal-relative:margin;mso-position-vertical:top;mso-position-vertical-relative:bottom-margin-area;mso-width-relative:margin;mso-height-relative:margin" o:gfxdata="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" filled="f" stroked="f" strokeweight=".5pt">
+        <v:shape id="_x0000_s2145" type="#_x0000_t202" style="position:absolute;margin-left:1419.2pt;margin-top:0;width:118.8pt;height:31.15pt;z-index:251686912;visibility:visible;mso-position-horizontal:right;mso-position-horizontal-relative:margin;mso-position-vertical:top;mso-position-vertical-relative:bottom-margin-area;mso-width-relative:margin;mso-height-relative:margin" o:gfxdata="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" filled="f" stroked="f" strokeweight=".5pt">
           <v:textbox style="mso-next-textbox:#_x0000_s2145;mso-fit-shape-to-text:t">
             <w:txbxContent>
               <w:p>
@@ -8709,7 +8724,7 @@
           <v:stroke joinstyle="miter"/>
           <v:path gradientshapeok="t" o:connecttype="rect"/>
         </v:shapetype>
-        <v:shape id="_x0000_s2148" type="#_x0000_t202" style="position:absolute;margin-left:540.8pt;margin-top:0;width:118.8pt;height:31.15pt;z-index:251689984;visibility:visible;mso-wrap-style:square;mso-width-percent:0;mso-height-percent:0;mso-wrap-distance-left:9pt;mso-wrap-distance-top:0;mso-wrap-distance-right:9pt;mso-wrap-distance-bottom:0;mso-position-horizontal:right;mso-position-horizontal-relative:margin;mso-position-vertical:top;mso-position-vertical-relative:bottom-margin-area;mso-width-percent:0;mso-height-percent:0;mso-width-relative:margin;mso-height-relative:margin;v-text-anchor:top" o:gfxdata="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" filled="f" stroked="f" strokeweight=".5pt">
+        <v:shape id="_x0000_s2148" type="#_x0000_t202" style="position:absolute;margin-left:608.4pt;margin-top:0;width:118.8pt;height:31.15pt;z-index:251689984;visibility:visible;mso-wrap-style:square;mso-width-percent:0;mso-height-percent:0;mso-wrap-distance-left:9pt;mso-wrap-distance-top:0;mso-wrap-distance-right:9pt;mso-wrap-distance-bottom:0;mso-position-horizontal:right;mso-position-horizontal-relative:margin;mso-position-vertical:top;mso-position-vertical-relative:bottom-margin-area;mso-width-percent:0;mso-height-percent:0;mso-width-relative:margin;mso-height-relative:margin;v-text-anchor:top" o:gfxdata="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" filled="f" stroked="f" strokeweight=".5pt">
           <v:textbox style="mso-next-textbox:#_x0000_s2148;mso-fit-shape-to-text:t">
             <w:txbxContent>
               <w:p>
@@ -8805,7 +8820,7 @@
           <v:stroke joinstyle="miter"/>
           <v:path gradientshapeok="t" o:connecttype="rect"/>
         </v:shapetype>
-        <v:shape id="_x0000_s2142" type="#_x0000_t202" style="position:absolute;margin-left:1520.8pt;margin-top:0;width:118.8pt;height:31.15pt;z-index:251683840;visibility:visible;mso-position-horizontal:right;mso-position-horizontal-relative:margin;mso-position-vertical:top;mso-position-vertical-relative:bottom-margin-area;mso-width-relative:margin;mso-height-relative:margin" o:gfxdata="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" filled="f" stroked="f" strokeweight=".5pt">
+        <v:shape id="_x0000_s2142" type="#_x0000_t202" style="position:absolute;margin-left:1588.4pt;margin-top:0;width:118.8pt;height:31.15pt;z-index:251683840;visibility:visible;mso-position-horizontal:right;mso-position-horizontal-relative:margin;mso-position-vertical:top;mso-position-vertical-relative:bottom-margin-area;mso-width-relative:margin;mso-height-relative:margin" o:gfxdata="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" filled="f" stroked="f" strokeweight=".5pt">
           <v:textbox style="mso-next-textbox:#_x0000_s2142;mso-fit-shape-to-text:t">
             <w:txbxContent>
               <w:p>
@@ -13919,7 +13934,7 @@
 </file>
 
 <file path=customXml/itemProps2.xml><?xml version="1.0" encoding="utf-8"?>
-<ds:datastoreItem xmlns:ds="http://schemas.openxmlformats.org/officeDocument/2006/customXml" ds:itemID="{90759EFE-2660-4114-9CFD-710BD1958908}">
+<ds:datastoreItem xmlns:ds="http://schemas.openxmlformats.org/officeDocument/2006/customXml" ds:itemID="{BFB6C2C8-2749-47D8-A38C-ACC31F0D9280}">
   <ds:schemaRefs>
     <ds:schemaRef ds:uri="http://schemas.openxmlformats.org/officeDocument/2006/bibliography"/>
   </ds:schemaRefs>

</xml_diff>